<commit_message>
During defending report lab_1
</commit_message>
<xml_diff>
--- a/Lab_1/МІНІСТЕРСТВО ОСВІТИ І НАУКИ №1.docx
+++ b/Lab_1/МІНІСТЕРСТВО ОСВІТИ І НАУКИ №1.docx
@@ -2032,7 +2032,54 @@
           <w:szCs w:val="28"/>
           <w:lang w:val="uk-UA"/>
         </w:rPr>
-        <w:t xml:space="preserve"> зберігає інформацію про фізичні екземпляри конкретного товару. </w:t>
+        <w:t xml:space="preserve"> </w:t>
+      </w:r>
+      <w:r>
+        <w:rPr>
+          <w:rFonts w:hint="default" w:ascii="Times New Roman" w:hAnsi="Times New Roman" w:cs="Times New Roman"/>
+          <w:sz w:val="28"/>
+          <w:szCs w:val="28"/>
+          <w:lang w:val="ru-RU"/>
+        </w:rPr>
+        <w:t>це таблиця, що дозвол</w:t>
+      </w:r>
+      <w:r>
+        <w:rPr>
+          <w:rFonts w:hint="default" w:ascii="Times New Roman" w:hAnsi="Times New Roman" w:cs="Times New Roman"/>
+          <w:sz w:val="28"/>
+          <w:szCs w:val="28"/>
+          <w:lang w:val="uk-UA"/>
+        </w:rPr>
+        <w:t>яє</w:t>
+      </w:r>
+      <w:r>
+        <w:rPr>
+          <w:rFonts w:hint="default" w:ascii="Times New Roman" w:hAnsi="Times New Roman" w:cs="Times New Roman"/>
+          <w:sz w:val="28"/>
+          <w:szCs w:val="28"/>
+          <w:lang w:val="ru-RU"/>
+        </w:rPr>
+        <w:t xml:space="preserve"> реал</w:t>
+      </w:r>
+      <w:r>
+        <w:rPr>
+          <w:rFonts w:hint="default" w:ascii="Times New Roman" w:hAnsi="Times New Roman" w:cs="Times New Roman"/>
+          <w:sz w:val="28"/>
+          <w:szCs w:val="28"/>
+          <w:lang w:val="uk-UA"/>
+        </w:rPr>
+        <w:t>ізувати зв’язок багато до багатьох з товаром та додаткову інформацію для кожного примірника (такі як унікальний ідентифікаційний код товару)</w:t>
+      </w:r>
+      <w:bookmarkStart w:id="0" w:name="_GoBack"/>
+      <w:bookmarkEnd w:id="0"/>
+      <w:r>
+        <w:rPr>
+          <w:rFonts w:hint="default" w:ascii="Times New Roman" w:hAnsi="Times New Roman" w:cs="Times New Roman"/>
+          <w:sz w:val="28"/>
+          <w:szCs w:val="28"/>
+          <w:lang w:val="uk-UA"/>
+        </w:rPr>
+        <w:t xml:space="preserve">. </w:t>
       </w:r>
     </w:p>
     <w:p>
@@ -2118,7 +2165,6 @@
           <w:lang w:val="uk-UA"/>
         </w:rPr>
       </w:pPr>
-      <w:bookmarkStart w:id="0" w:name="_GoBack"/>
       <w:r>
         <w:rPr>
           <w:rFonts w:hint="default" w:ascii="Times New Roman" w:hAnsi="Times New Roman" w:cs="Times New Roman"/>
@@ -2165,7 +2211,6 @@
           </wp:inline>
         </w:drawing>
       </w:r>
-      <w:bookmarkEnd w:id="0"/>
     </w:p>
     <w:p>
       <w:pPr>

</xml_diff>